<commit_message>
Add LISAS test & small changes
</commit_message>
<xml_diff>
--- a/Analysis - R/reports/analysis_testing.docx
+++ b/Analysis - R/reports/analysis_testing.docx
@@ -129,6 +129,24 @@
           <w:rStyle w:val="VerbatimChar"/>
         </w:rPr>
         <w:t xml:space="preserve">t is large; approximation invoked.</w:t>
+      </w:r>
+    </w:p>
+    <w:bookmarkStart w:id="30" w:name="diagnostic"/>
+    <w:p>
+      <w:pPr>
+        <w:pStyle w:val="Heading1"/>
+      </w:pPr>
+      <w:r>
+        <w:t xml:space="preserve">Diagnostic</w:t>
+      </w:r>
+    </w:p>
+    <w:bookmarkStart w:id="20" w:name="table"/>
+    <w:p>
+      <w:pPr>
+        <w:pStyle w:val="Heading2"/>
+      </w:pPr>
+      <w:r>
+        <w:t xml:space="preserve">Table</w:t>
       </w:r>
     </w:p>
     <w:tbl xmlns:w="http://schemas.openxmlformats.org/wordprocessingml/2006/main" xmlns:wp="http://schemas.openxmlformats.org/drawingml/2006/wordprocessingDrawing" xmlns:r="http://schemas.openxmlformats.org/officeDocument/2006/relationships" xmlns:w14="http://schemas.microsoft.com/office/word/2010/wordml">
@@ -279,26 +297,6 @@
           <w:tcPr>
             <w:tcBorders>
               <w:top w:val="single" w:sz="16" w:space="0" w:color="D3D3D3"/>
-            </w:tcBorders>
-          </w:tcPr>
-          <w:p>
-            <w:pPr>
-              <w:spacing w:before="0" w:after="60"/>
-              <w:keepNext/>
-            </w:pPr>
-            <w:r>
-              <w:rPr>
-                <w:rFonts w:ascii="Calibri" w:hAnsi="Calibri"/>
-                <w:sz w:val="20"/>
-              </w:rPr>
-              <w:t xml:space="default"/>
-            </w:r>
-          </w:p>
-        </w:tc>
-        <w:tc>
-          <w:tcPr>
-            <w:tcBorders>
-              <w:top w:val="single" w:sz="16" w:space="0" w:color="D3D3D3"/>
               <w:bottom w:val="single" w:sz="16" w:space="0" w:color="D3D3D3"/>
             </w:tcBorders>
             <w:gridSpan w:val="3"/>
@@ -535,27 +533,6 @@
             <w:pPr>
               <w:spacing w:before="0" w:after="60"/>
               <w:keepNext/>
-              <w:jc w:val="start"/>
-            </w:pPr>
-            <w:r>
-              <w:rPr>
-                <w:rFonts w:ascii="Calibri" w:hAnsi="Calibri"/>
-                <w:sz w:val="20"/>
-              </w:rPr>
-              <w:t xml:space="default"/>
-            </w:r>
-          </w:p>
-        </w:tc>
-        <w:tc>
-          <w:tcPr>
-            <w:tcBorders>
-              <w:bottom w:val="single" w:sz="16" w:space="0" w:color="D3D3D3"/>
-            </w:tcBorders>
-          </w:tcPr>
-          <w:p>
-            <w:pPr>
-              <w:spacing w:before="0" w:after="60"/>
-              <w:keepNext/>
               <w:jc w:val="end"/>
             </w:pPr>
             <w:r>
@@ -724,7 +701,7 @@
                 <w:rFonts w:ascii="Calibri" w:hAnsi="Calibri"/>
                 <w:sz w:val="20"/>
               </w:rPr>
-              <w:t xml:space="default">635.29</w:t>
+              <w:t xml:space="default">635.00</w:t>
             </w:r>
           </w:p>
         </w:tc>
@@ -748,7 +725,7 @@
                 <w:rFonts w:ascii="Calibri" w:hAnsi="Calibri"/>
                 <w:sz w:val="20"/>
               </w:rPr>
-              <w:t xml:space="default">102.23</w:t>
+              <w:t xml:space="default">102.00</w:t>
             </w:r>
           </w:p>
         </w:tc>
@@ -796,7 +773,7 @@
                 <w:rFonts w:ascii="Calibri" w:hAnsi="Calibri"/>
                 <w:sz w:val="20"/>
               </w:rPr>
-              <w:t xml:space="default">568.50</w:t>
+              <w:t xml:space="default">569.00</w:t>
             </w:r>
           </w:p>
         </w:tc>
@@ -820,7 +797,7 @@
                 <w:rFonts w:ascii="Calibri" w:hAnsi="Calibri"/>
                 <w:sz w:val="20"/>
               </w:rPr>
-              <w:t xml:space="default">102.48</w:t>
+              <w:t xml:space="default">102.00</w:t>
             </w:r>
           </w:p>
         </w:tc>
@@ -844,7 +821,7 @@
                 <w:rFonts w:ascii="Calibri" w:hAnsi="Calibri"/>
                 <w:sz w:val="20"/>
               </w:rPr>
-              <w:t xml:space="default">66.78</w:t>
+              <w:t xml:space="default">66.8*</w:t>
             </w:r>
           </w:p>
         </w:tc>
@@ -861,14 +838,14 @@
             <w:pPr>
               <w:spacing w:before="0" w:after="60"/>
               <w:keepNext/>
-              <w:jc w:val="start"/>
-            </w:pPr>
-            <w:r>
-              <w:rPr>
-                <w:rFonts w:ascii="Calibri" w:hAnsi="Calibri"/>
-                <w:sz w:val="20"/>
-              </w:rPr>
-              <w:t xml:space="default">*</w:t>
+              <w:jc w:val="end"/>
+            </w:pPr>
+            <w:r>
+              <w:rPr>
+                <w:rFonts w:ascii="Calibri" w:hAnsi="Calibri"/>
+                <w:sz w:val="20"/>
+              </w:rPr>
+              <w:t xml:space="default"/>
             </w:r>
           </w:p>
         </w:tc>
@@ -885,14 +862,14 @@
             <w:pPr>
               <w:spacing w:before="0" w:after="60"/>
               <w:keepNext/>
-              <w:jc w:val="end"/>
-            </w:pPr>
-            <w:r>
-              <w:rPr>
-                <w:rFonts w:ascii="Calibri" w:hAnsi="Calibri"/>
-                <w:sz w:val="20"/>
-              </w:rPr>
-              <w:t xml:space="default"/>
+              <w:jc w:val="center"/>
+            </w:pPr>
+            <w:r>
+              <w:rPr>
+                <w:rFonts w:ascii="Calibri" w:hAnsi="Calibri"/>
+                <w:sz w:val="20"/>
+              </w:rPr>
+              <w:t xml:space="default">60.10</w:t>
             </w:r>
           </w:p>
         </w:tc>
@@ -916,7 +893,7 @@
                 <w:rFonts w:ascii="Calibri" w:hAnsi="Calibri"/>
                 <w:sz w:val="20"/>
               </w:rPr>
-              <w:t xml:space="default">58.88</w:t>
+              <w:t xml:space="default">5.99</w:t>
             </w:r>
           </w:p>
         </w:tc>
@@ -940,31 +917,7 @@
                 <w:rFonts w:ascii="Calibri" w:hAnsi="Calibri"/>
                 <w:sz w:val="20"/>
               </w:rPr>
-              <w:t xml:space="default">5.99</w:t>
-            </w:r>
-          </w:p>
-        </w:tc>
-        <w:tc>
-          <w:tcPr>
-            <w:tcBorders>
-              <w:top w:val="single" w:space="0" w:color="D3D3D3"/>
-              <w:bottom w:val="single" w:space="0" w:color="D3D3D3"/>
-              <w:start w:val="single" w:space="0" w:color="D3D3D3"/>
-              <w:end w:val="single" w:space="0" w:color="D3D3D3"/>
-            </w:tcBorders>
-          </w:tcPr>
-          <w:p>
-            <w:pPr>
-              <w:spacing w:before="0" w:after="60"/>
-              <w:keepNext/>
-              <w:jc w:val="center"/>
-            </w:pPr>
-            <w:r>
-              <w:rPr>
-                <w:rFonts w:ascii="Calibri" w:hAnsi="Calibri"/>
-                <w:sz w:val="20"/>
-              </w:rPr>
-              <w:t xml:space="default">[-8.66, 96]</w:t>
+              <w:t xml:space="default">[-1.88, 92.8]</w:t>
             </w:r>
           </w:p>
         </w:tc>
@@ -1161,7 +1114,7 @@
                 <w:rFonts w:ascii="Calibri" w:hAnsi="Calibri"/>
                 <w:sz w:val="20"/>
               </w:rPr>
-              <w:t xml:space="default">0.93</w:t>
+              <w:t xml:space="default">0.05</w:t>
             </w:r>
           </w:p>
         </w:tc>
@@ -1202,7 +1155,7 @@
             <w:pPr>
               <w:spacing w:before="0" w:after="60"/>
               <w:keepNext/>
-              <w:jc w:val="start"/>
+              <w:jc w:val="end"/>
             </w:pPr>
             <w:r>
               <w:rPr>
@@ -1226,14 +1179,14 @@
             <w:pPr>
               <w:spacing w:before="0" w:after="60"/>
               <w:keepNext/>
-              <w:jc w:val="end"/>
-            </w:pPr>
-            <w:r>
-              <w:rPr>
-                <w:rFonts w:ascii="Calibri" w:hAnsi="Calibri"/>
-                <w:sz w:val="20"/>
-              </w:rPr>
-              <w:t xml:space="default"/>
+              <w:jc w:val="center"/>
+            </w:pPr>
+            <w:r>
+              <w:rPr>
+                <w:rFonts w:ascii="Calibri" w:hAnsi="Calibri"/>
+                <w:sz w:val="20"/>
+              </w:rPr>
+              <w:t xml:space="default">-0.01</w:t>
             </w:r>
           </w:p>
         </w:tc>
@@ -1257,7 +1210,7 @@
                 <w:rFonts w:ascii="Calibri" w:hAnsi="Calibri"/>
                 <w:sz w:val="20"/>
               </w:rPr>
-              <w:t xml:space="default">-0.01</w:t>
+              <w:t xml:space="default">0.58</w:t>
             </w:r>
           </w:p>
         </w:tc>
@@ -1281,31 +1234,7 @@
                 <w:rFonts w:ascii="Calibri" w:hAnsi="Calibri"/>
                 <w:sz w:val="20"/>
               </w:rPr>
-              <w:t xml:space="default">0.58</w:t>
-            </w:r>
-          </w:p>
-        </w:tc>
-        <w:tc>
-          <w:tcPr>
-            <w:tcBorders>
-              <w:top w:val="single" w:space="0" w:color="D3D3D3"/>
-              <w:bottom w:val="single" w:space="0" w:color="D3D3D3"/>
-              <w:start w:val="single" w:space="0" w:color="D3D3D3"/>
-              <w:end w:val="single" w:space="0" w:color="D3D3D3"/>
-            </w:tcBorders>
-          </w:tcPr>
-          <w:p>
-            <w:pPr>
-              <w:spacing w:before="0" w:after="60"/>
-              <w:keepNext/>
-              <w:jc w:val="center"/>
-            </w:pPr>
-            <w:r>
-              <w:rPr>
-                <w:rFonts w:ascii="Calibri" w:hAnsi="Calibri"/>
-                <w:sz w:val="20"/>
-              </w:rPr>
-              <w:t xml:space="default">[-0.15, 0.12]</w:t>
+              <w:t xml:space="default">[-0.15, 0.11]</w:t>
             </w:r>
           </w:p>
         </w:tc>
@@ -1519,27 +1448,46 @@
         <w:t xml:space="preserve">= Effect size.</w:t>
       </w:r>
     </w:p>
-    <w:p>
-      <w:pPr>
-        <w:pStyle w:val="BodyText"/>
+    <w:bookmarkEnd w:id="20"/>
+    <w:bookmarkStart w:id="29" w:name="figures"/>
+    <w:p>
+      <w:pPr>
+        <w:pStyle w:val="Heading2"/>
+      </w:pPr>
+      <w:r>
+        <w:t xml:space="preserve">Figures</w:t>
+      </w:r>
+    </w:p>
+    <w:bookmarkStart w:id="24" w:name="linerange"/>
+    <w:p>
+      <w:pPr>
+        <w:pStyle w:val="Heading3"/>
+      </w:pPr>
+      <w:r>
+        <w:t xml:space="preserve">linerange</w:t>
+      </w:r>
+    </w:p>
+    <w:p>
+      <w:pPr>
+        <w:pStyle w:val="FirstParagraph"/>
       </w:pPr>
       <w:r>
         <w:drawing>
           <wp:inline>
             <wp:extent cx="4620126" cy="3696101"/>
             <wp:effectExtent b="0" l="0" r="0" t="0"/>
-            <wp:docPr descr="" title="" id="21" name="Picture"/>
+            <wp:docPr descr="" title="" id="22" name="Picture"/>
             <a:graphic>
               <a:graphicData uri="http://schemas.openxmlformats.org/drawingml/2006/picture">
                 <pic:pic>
                   <pic:nvPicPr>
-                    <pic:cNvPr descr="analysis_testing_files/figure-docx/unnamed-chunk-2-1.png" id="22" name="Picture"/>
+                    <pic:cNvPr descr="analysis_testing_files/figure-docx/unnamed-chunk-2-1.png" id="23" name="Picture"/>
                     <pic:cNvPicPr>
                       <a:picLocks noChangeArrowheads="1" noChangeAspect="1"/>
                     </pic:cNvPicPr>
                   </pic:nvPicPr>
                   <pic:blipFill>
-                    <a:blip r:embed="rId20"/>
+                    <a:blip r:embed="rId21"/>
                     <a:stretch>
                       <a:fillRect/>
                     </a:stretch>
@@ -1566,27 +1514,37 @@
         </w:drawing>
       </w:r>
     </w:p>
-    <w:p>
-      <w:pPr>
-        <w:pStyle w:val="BodyText"/>
+    <w:bookmarkEnd w:id="24"/>
+    <w:bookmarkStart w:id="28" w:name="bar-plot"/>
+    <w:p>
+      <w:pPr>
+        <w:pStyle w:val="Heading3"/>
+      </w:pPr>
+      <w:r>
+        <w:t xml:space="preserve">Bar plot</w:t>
+      </w:r>
+    </w:p>
+    <w:p>
+      <w:pPr>
+        <w:pStyle w:val="FirstParagraph"/>
       </w:pPr>
       <w:r>
         <w:drawing>
           <wp:inline>
             <wp:extent cx="4620126" cy="3696101"/>
             <wp:effectExtent b="0" l="0" r="0" t="0"/>
-            <wp:docPr descr="" title="" id="24" name="Picture"/>
+            <wp:docPr descr="" title="" id="26" name="Picture"/>
             <a:graphic>
               <a:graphicData uri="http://schemas.openxmlformats.org/drawingml/2006/picture">
                 <pic:pic>
                   <pic:nvPicPr>
-                    <pic:cNvPr descr="analysis_testing_files/figure-docx/unnamed-chunk-3-1.png" id="25" name="Picture"/>
+                    <pic:cNvPr descr="analysis_testing_files/figure-docx/unnamed-chunk-3-1.png" id="27" name="Picture"/>
                     <pic:cNvPicPr>
                       <a:picLocks noChangeArrowheads="1" noChangeAspect="1"/>
                     </pic:cNvPicPr>
                   </pic:nvPicPr>
                   <pic:blipFill>
-                    <a:blip r:embed="rId23"/>
+                    <a:blip r:embed="rId25"/>
                     <a:stretch>
                       <a:fillRect/>
                     </a:stretch>
@@ -1613,6 +1571,486 @@
         </w:drawing>
       </w:r>
     </w:p>
+    <w:bookmarkEnd w:id="28"/>
+    <w:bookmarkEnd w:id="29"/>
+    <w:bookmarkEnd w:id="30"/>
+    <w:bookmarkStart w:id="41" w:name="inducer-with-correlation"/>
+    <w:p>
+      <w:pPr>
+        <w:pStyle w:val="Heading1"/>
+      </w:pPr>
+      <w:r>
+        <w:t xml:space="preserve">Inducer (with correlation)</w:t>
+      </w:r>
+    </w:p>
+    <w:bookmarkStart w:id="35" w:name="total"/>
+    <w:p>
+      <w:pPr>
+        <w:pStyle w:val="Heading2"/>
+      </w:pPr>
+      <w:r>
+        <w:t xml:space="preserve">Total</w:t>
+      </w:r>
+    </w:p>
+    <w:bookmarkStart w:id="34" w:name="table-1"/>
+    <w:p>
+      <w:pPr>
+        <w:pStyle w:val="Heading3"/>
+      </w:pPr>
+      <w:r>
+        <w:t xml:space="preserve">Table</w:t>
+      </w:r>
+    </w:p>
+    <w:p>
+      <w:pPr>
+        <w:pStyle w:val="FirstParagraph"/>
+      </w:pPr>
+      <w:r>
+        <w:t xml:space="preserve">Grand correlation, encoding time (ms) and response time (ms) for the inducer task</w:t>
+      </w:r>
+    </w:p>
+    <w:p>
+      <w:pPr>
+        <w:pStyle w:val="SourceCode"/>
+      </w:pPr>
+      <w:r>
+        <w:rPr>
+          <w:rStyle w:val="VerbatimChar"/>
+        </w:rPr>
+        <w:t xml:space="preserve"># A tibble: 1 × 3</w:t>
+      </w:r>
+      <w:r>
+        <w:br/>
+      </w:r>
+      <w:r>
+        <w:rPr>
+          <w:rStyle w:val="VerbatimChar"/>
+        </w:rPr>
+        <w:t xml:space="preserve">     cor instructions trial</w:t>
+      </w:r>
+      <w:r>
+        <w:br/>
+      </w:r>
+      <w:r>
+        <w:rPr>
+          <w:rStyle w:val="VerbatimChar"/>
+        </w:rPr>
+        <w:t xml:space="preserve">   &lt;dbl&gt;        &lt;dbl&gt; &lt;dbl&gt;</w:t>
+      </w:r>
+      <w:r>
+        <w:br/>
+      </w:r>
+      <w:r>
+        <w:rPr>
+          <w:rStyle w:val="VerbatimChar"/>
+        </w:rPr>
+        <w:t xml:space="preserve">1 -0.397        4290.  850.</w:t>
+      </w:r>
+    </w:p>
+    <w:p>
+      <w:pPr>
+        <w:pStyle w:val="FirstParagraph"/>
+      </w:pPr>
+      <w:r>
+        <w:drawing>
+          <wp:inline>
+            <wp:extent cx="4620126" cy="3696101"/>
+            <wp:effectExtent b="0" l="0" r="0" t="0"/>
+            <wp:docPr descr="" title="" id="32" name="Picture"/>
+            <a:graphic>
+              <a:graphicData uri="http://schemas.openxmlformats.org/drawingml/2006/picture">
+                <pic:pic>
+                  <pic:nvPicPr>
+                    <pic:cNvPr descr="analysis_testing_files/figure-docx/total%20plot-1.png" id="33" name="Picture"/>
+                    <pic:cNvPicPr>
+                      <a:picLocks noChangeArrowheads="1" noChangeAspect="1"/>
+                    </pic:cNvPicPr>
+                  </pic:nvPicPr>
+                  <pic:blipFill>
+                    <a:blip r:embed="rId31"/>
+                    <a:stretch>
+                      <a:fillRect/>
+                    </a:stretch>
+                  </pic:blipFill>
+                  <pic:spPr bwMode="auto">
+                    <a:xfrm>
+                      <a:off x="0" y="0"/>
+                      <a:ext cx="4620126" cy="3696101"/>
+                    </a:xfrm>
+                    <a:prstGeom prst="rect">
+                      <a:avLst/>
+                    </a:prstGeom>
+                    <a:noFill/>
+                    <a:ln w="9525">
+                      <a:noFill/>
+                      <a:headEnd/>
+                      <a:tailEnd/>
+                    </a:ln>
+                  </pic:spPr>
+                </pic:pic>
+              </a:graphicData>
+            </a:graphic>
+          </wp:inline>
+        </w:drawing>
+      </w:r>
+    </w:p>
+    <w:bookmarkEnd w:id="34"/>
+    <w:bookmarkEnd w:id="35"/>
+    <w:bookmarkStart w:id="40" w:name="within"/>
+    <w:p>
+      <w:pPr>
+        <w:pStyle w:val="Heading2"/>
+      </w:pPr>
+      <w:r>
+        <w:t xml:space="preserve">Within</w:t>
+      </w:r>
+    </w:p>
+    <w:bookmarkStart w:id="39" w:name="table-2"/>
+    <w:p>
+      <w:pPr>
+        <w:pStyle w:val="Heading3"/>
+      </w:pPr>
+      <w:r>
+        <w:t xml:space="preserve">table</w:t>
+      </w:r>
+    </w:p>
+    <w:p>
+      <w:pPr>
+        <w:pStyle w:val="FirstParagraph"/>
+      </w:pPr>
+      <w:r>
+        <w:t xml:space="preserve">Individual correlation, encoding time (ms) and response time (ms)</w:t>
+      </w:r>
+    </w:p>
+    <w:p>
+      <w:pPr>
+        <w:pStyle w:val="SourceCode"/>
+      </w:pPr>
+      <w:r>
+        <w:rPr>
+          <w:rStyle w:val="VerbatimChar"/>
+        </w:rPr>
+        <w:t xml:space="preserve"># A tibble: 2 × 4</w:t>
+      </w:r>
+      <w:r>
+        <w:br/>
+      </w:r>
+      <w:r>
+        <w:rPr>
+          <w:rStyle w:val="VerbatimChar"/>
+        </w:rPr>
+        <w:t xml:space="preserve">  id          cor encoding trial</w:t>
+      </w:r>
+      <w:r>
+        <w:br/>
+      </w:r>
+      <w:r>
+        <w:rPr>
+          <w:rStyle w:val="VerbatimChar"/>
+        </w:rPr>
+        <w:t xml:space="preserve">  &lt;chr&gt;     &lt;dbl&gt;    &lt;dbl&gt; &lt;dbl&gt;</w:t>
+      </w:r>
+      <w:r>
+        <w:br/>
+      </w:r>
+      <w:r>
+        <w:rPr>
+          <w:rStyle w:val="VerbatimChar"/>
+        </w:rPr>
+        <w:t xml:space="preserve">1 o6g1w3c4  0.506    6417.  617.</w:t>
+      </w:r>
+      <w:r>
+        <w:br/>
+      </w:r>
+      <w:r>
+        <w:rPr>
+          <w:rStyle w:val="VerbatimChar"/>
+        </w:rPr>
+        <w:t xml:space="preserve">2 xg8vmgtv -0.308    2163  1082.</w:t>
+      </w:r>
+    </w:p>
+    <w:p>
+      <w:pPr>
+        <w:pStyle w:val="FirstParagraph"/>
+      </w:pPr>
+      <w:r>
+        <w:t xml:space="preserve">Response time in milliseconds (ms) for encoding the instructions and inducer trial.</w:t>
+      </w:r>
+    </w:p>
+    <w:p>
+      <w:pPr>
+        <w:pStyle w:val="BodyText"/>
+      </w:pPr>
+      <w:r>
+        <w:drawing>
+          <wp:inline>
+            <wp:extent cx="4620126" cy="3696101"/>
+            <wp:effectExtent b="0" l="0" r="0" t="0"/>
+            <wp:docPr descr="" title="" id="37" name="Picture"/>
+            <a:graphic>
+              <a:graphicData uri="http://schemas.openxmlformats.org/drawingml/2006/picture">
+                <pic:pic>
+                  <pic:nvPicPr>
+                    <pic:cNvPr descr="analysis_testing_files/figure-docx/within%20plot-1.png" id="38" name="Picture"/>
+                    <pic:cNvPicPr>
+                      <a:picLocks noChangeArrowheads="1" noChangeAspect="1"/>
+                    </pic:cNvPicPr>
+                  </pic:nvPicPr>
+                  <pic:blipFill>
+                    <a:blip r:embed="rId36"/>
+                    <a:stretch>
+                      <a:fillRect/>
+                    </a:stretch>
+                  </pic:blipFill>
+                  <pic:spPr bwMode="auto">
+                    <a:xfrm>
+                      <a:off x="0" y="0"/>
+                      <a:ext cx="4620126" cy="3696101"/>
+                    </a:xfrm>
+                    <a:prstGeom prst="rect">
+                      <a:avLst/>
+                    </a:prstGeom>
+                    <a:noFill/>
+                    <a:ln w="9525">
+                      <a:noFill/>
+                      <a:headEnd/>
+                      <a:tailEnd/>
+                    </a:ln>
+                  </pic:spPr>
+                </pic:pic>
+              </a:graphicData>
+            </a:graphic>
+          </wp:inline>
+        </w:drawing>
+      </w:r>
+    </w:p>
+    <w:bookmarkEnd w:id="39"/>
+    <w:bookmarkEnd w:id="40"/>
+    <w:bookmarkEnd w:id="41"/>
+    <w:bookmarkStart w:id="53" w:name="explore"/>
+    <w:p>
+      <w:pPr>
+        <w:pStyle w:val="Heading1"/>
+      </w:pPr>
+      <w:r>
+        <w:t xml:space="preserve">Explore</w:t>
+      </w:r>
+    </w:p>
+    <w:bookmarkStart w:id="42" w:name="lisas"/>
+    <w:p>
+      <w:pPr>
+        <w:pStyle w:val="Heading2"/>
+      </w:pPr>
+      <w:r>
+        <w:t xml:space="preserve">LISAS</w:t>
+      </w:r>
+    </w:p>
+    <w:bookmarkEnd w:id="42"/>
+    <w:bookmarkStart w:id="52" w:name="split-by-incorrect"/>
+    <w:p>
+      <w:pPr>
+        <w:pStyle w:val="Heading2"/>
+      </w:pPr>
+      <w:r>
+        <w:t xml:space="preserve">Split by in/correct ????</w:t>
+      </w:r>
+    </w:p>
+    <w:p>
+      <w:pPr>
+        <w:pStyle w:val="SourceCode"/>
+      </w:pPr>
+      <w:r>
+        <w:rPr>
+          <w:rStyle w:val="VerbatimChar"/>
+        </w:rPr>
+        <w:t xml:space="preserve">`summarise()` has grouped output by 'id'. You can override using the `.groups`</w:t>
+      </w:r>
+      <w:r>
+        <w:br/>
+      </w:r>
+      <w:r>
+        <w:rPr>
+          <w:rStyle w:val="VerbatimChar"/>
+        </w:rPr>
+        <w:t xml:space="preserve">argument.</w:t>
+      </w:r>
+    </w:p>
+    <w:p>
+      <w:pPr>
+        <w:pStyle w:val="SourceCode"/>
+      </w:pPr>
+      <w:r>
+        <w:rPr>
+          <w:rStyle w:val="VerbatimChar"/>
+        </w:rPr>
+        <w:t xml:space="preserve">No summary function supplied, defaulting to `mean_se()`</w:t>
+      </w:r>
+    </w:p>
+    <w:p>
+      <w:pPr>
+        <w:pStyle w:val="FirstParagraph"/>
+      </w:pPr>
+      <w:r>
+        <w:drawing>
+          <wp:inline>
+            <wp:extent cx="4620126" cy="3696101"/>
+            <wp:effectExtent b="0" l="0" r="0" t="0"/>
+            <wp:docPr descr="" title="" id="44" name="Picture"/>
+            <a:graphic>
+              <a:graphicData uri="http://schemas.openxmlformats.org/drawingml/2006/picture">
+                <pic:pic>
+                  <pic:nvPicPr>
+                    <pic:cNvPr descr="analysis_testing_files/figure-docx/unnamed-chunk-5-1.png" id="45" name="Picture"/>
+                    <pic:cNvPicPr>
+                      <a:picLocks noChangeArrowheads="1" noChangeAspect="1"/>
+                    </pic:cNvPicPr>
+                  </pic:nvPicPr>
+                  <pic:blipFill>
+                    <a:blip r:embed="rId43"/>
+                    <a:stretch>
+                      <a:fillRect/>
+                    </a:stretch>
+                  </pic:blipFill>
+                  <pic:spPr bwMode="auto">
+                    <a:xfrm>
+                      <a:off x="0" y="0"/>
+                      <a:ext cx="4620126" cy="3696101"/>
+                    </a:xfrm>
+                    <a:prstGeom prst="rect">
+                      <a:avLst/>
+                    </a:prstGeom>
+                    <a:noFill/>
+                    <a:ln w="9525">
+                      <a:noFill/>
+                      <a:headEnd/>
+                      <a:tailEnd/>
+                    </a:ln>
+                  </pic:spPr>
+                </pic:pic>
+              </a:graphicData>
+            </a:graphic>
+          </wp:inline>
+        </w:drawing>
+      </w:r>
+    </w:p>
+    <w:p>
+      <w:pPr>
+        <w:pStyle w:val="SourceCode"/>
+      </w:pPr>
+      <w:r>
+        <w:rPr>
+          <w:rStyle w:val="VerbatimChar"/>
+        </w:rPr>
+        <w:t xml:space="preserve">No summary function supplied, defaulting to `mean_se()`</w:t>
+      </w:r>
+    </w:p>
+    <w:p>
+      <w:pPr>
+        <w:pStyle w:val="FirstParagraph"/>
+      </w:pPr>
+      <w:r>
+        <w:drawing>
+          <wp:inline>
+            <wp:extent cx="4620126" cy="3696101"/>
+            <wp:effectExtent b="0" l="0" r="0" t="0"/>
+            <wp:docPr descr="" title="" id="47" name="Picture"/>
+            <a:graphic>
+              <a:graphicData uri="http://schemas.openxmlformats.org/drawingml/2006/picture">
+                <pic:pic>
+                  <pic:nvPicPr>
+                    <pic:cNvPr descr="analysis_testing_files/figure-docx/unnamed-chunk-6-1.png" id="48" name="Picture"/>
+                    <pic:cNvPicPr>
+                      <a:picLocks noChangeArrowheads="1" noChangeAspect="1"/>
+                    </pic:cNvPicPr>
+                  </pic:nvPicPr>
+                  <pic:blipFill>
+                    <a:blip r:embed="rId46"/>
+                    <a:stretch>
+                      <a:fillRect/>
+                    </a:stretch>
+                  </pic:blipFill>
+                  <pic:spPr bwMode="auto">
+                    <a:xfrm>
+                      <a:off x="0" y="0"/>
+                      <a:ext cx="4620126" cy="3696101"/>
+                    </a:xfrm>
+                    <a:prstGeom prst="rect">
+                      <a:avLst/>
+                    </a:prstGeom>
+                    <a:noFill/>
+                    <a:ln w="9525">
+                      <a:noFill/>
+                      <a:headEnd/>
+                      <a:tailEnd/>
+                    </a:ln>
+                  </pic:spPr>
+                </pic:pic>
+              </a:graphicData>
+            </a:graphic>
+          </wp:inline>
+        </w:drawing>
+      </w:r>
+    </w:p>
+    <w:p>
+      <w:pPr>
+        <w:pStyle w:val="SourceCode"/>
+      </w:pPr>
+      <w:r>
+        <w:rPr>
+          <w:rStyle w:val="VerbatimChar"/>
+        </w:rPr>
+        <w:t xml:space="preserve">No summary function supplied, defaulting to `mean_se()`</w:t>
+      </w:r>
+    </w:p>
+    <w:p>
+      <w:pPr>
+        <w:pStyle w:val="FirstParagraph"/>
+      </w:pPr>
+      <w:r>
+        <w:drawing>
+          <wp:inline>
+            <wp:extent cx="4620126" cy="3696101"/>
+            <wp:effectExtent b="0" l="0" r="0" t="0"/>
+            <wp:docPr descr="" title="" id="50" name="Picture"/>
+            <a:graphic>
+              <a:graphicData uri="http://schemas.openxmlformats.org/drawingml/2006/picture">
+                <pic:pic>
+                  <pic:nvPicPr>
+                    <pic:cNvPr descr="analysis_testing_files/figure-docx/unnamed-chunk-7-1.png" id="51" name="Picture"/>
+                    <pic:cNvPicPr>
+                      <a:picLocks noChangeArrowheads="1" noChangeAspect="1"/>
+                    </pic:cNvPicPr>
+                  </pic:nvPicPr>
+                  <pic:blipFill>
+                    <a:blip r:embed="rId49"/>
+                    <a:stretch>
+                      <a:fillRect/>
+                    </a:stretch>
+                  </pic:blipFill>
+                  <pic:spPr bwMode="auto">
+                    <a:xfrm>
+                      <a:off x="0" y="0"/>
+                      <a:ext cx="4620126" cy="3696101"/>
+                    </a:xfrm>
+                    <a:prstGeom prst="rect">
+                      <a:avLst/>
+                    </a:prstGeom>
+                    <a:noFill/>
+                    <a:ln w="9525">
+                      <a:noFill/>
+                      <a:headEnd/>
+                      <a:tailEnd/>
+                    </a:ln>
+                  </pic:spPr>
+                </pic:pic>
+              </a:graphicData>
+            </a:graphic>
+          </wp:inline>
+        </w:drawing>
+      </w:r>
+    </w:p>
+    <w:bookmarkEnd w:id="52"/>
+    <w:bookmarkEnd w:id="53"/>
     <w:sectPr/>
   </w:body>
 </w:document>

</xml_diff>